<commit_message>
agent working with template generating
</commit_message>
<xml_diff>
--- a/create_cv/out/cv_template1_filled.docx
+++ b/create_cv/out/cv_template1_filled.docx
@@ -933,7 +933,7 @@
         <w:rPr>
           <w:color w:val="7CA655" w:themeColor="text2"/>
         </w:rPr>
-        <w:t xml:space="preserve">Brussels, BE</w:t>
+        <w:t xml:space="preserve">City, Country</w:t>
       </w:r>
     </w:p>
     <w:p>
@@ -947,7 +947,7 @@
         <w:rPr>
           <w:color w:val="7CA655" w:themeColor="text2"/>
         </w:rPr>
-        <w:t xml:space="preserve">+32 470 12 34 56</w:t>
+        <w:t xml:space="preserve">+32 xxx xx xx xx</w:t>
       </w:r>
       <w:r>
         <w:rPr>
@@ -967,7 +967,7 @@
         <w:rPr>
           <w:color w:val="7CA655" w:themeColor="text2"/>
         </w:rPr>
-        <w:t xml:space="preserve">alex@example.com</w:t>
+        <w:t xml:space="preserve">martin.dupont@example.com</w:t>
       </w:r>
       <w:r>
         <w:rPr>
@@ -1011,7 +1011,7 @@
               <w:pStyle w:val="Title"/>
             </w:pPr>
             <w:r>
-              <w:t xml:space="preserve">Alex Doe</w:t>
+              <w:t xml:space="preserve">Martin Dupont</w:t>
             </w:r>
           </w:p>
           <w:p>
@@ -1031,7 +1031,7 @@
                 <w:sz w:val="80"/>
                 <w:szCs w:val="80"/>
               </w:rPr>
-              <w:t xml:space="preserve">Data Analyst</w:t>
+              <w:t xml:space="preserve">Senior Data Engineer - Microsoft Fabric Specialist</w:t>
             </w:r>
           </w:p>
           <w:p/>
@@ -1158,7 +1158,7 @@
               <w:rPr>
                 <w:rStyle w:val="Greentext"/>
               </w:rPr>
-              <w:t xml:space="preserve">Analyst with 5+ years in BI and Python.</w:t>
+              <w:t xml:space="preserve">Experienced Data Engineer with over 5 years of expertise in Python programming, data pipeline construction, and DevOps practices. Proven track record in mentoring teams and implementing CI/CD processes. Seeking to leverage my skills in Microsoft Fabric and Medallion Architecture to drive data engineering projects to success.</w:t>
             </w:r>
           </w:p>
           <w:p>
@@ -1201,7 +1201,7 @@
               <w:pStyle w:val="DateRange"/>
             </w:pPr>
             <w:r>
-              <w:t xml:space="preserve">(2022–Present)</w:t>
+              <w:t xml:space="preserve">(2021–Present)</w:t>
             </w:r>
           </w:p>
           <w:p>
@@ -1215,7 +1215,7 @@
               <w:rPr>
                 <w:rStyle w:val="Greentext"/>
               </w:rPr>
-              <w:t xml:space="preserve">Data Analyst</w:t>
+              <w:t xml:space="preserve">Senior Full-Stack Developer - Data Engineering Focus</w:t>
             </w:r>
           </w:p>
           <w:p>
@@ -1231,7 +1231,7 @@
                 <w:rStyle w:val="Greentext"/>
                 <w:color w:val="231F20"/>
               </w:rPr>
-              <w:t xml:space="preserve">Acme SA</w:t>
+              <w:t xml:space="preserve">TechWave Solutions</w:t>
             </w:r>
           </w:p>
           <w:p>
@@ -1245,7 +1245,7 @@
               <w:rPr>
                 <w:szCs w:val="16"/>
               </w:rPr>
-              <w:t xml:space="preserve">Built dashboards; automated ETL in Python.</w:t>
+              <w:t xml:space="preserve">Led Python development projects, integrating Docker and CI/CD practices to enhance workflow efficiency. Mentored junior developers, fostering a culture of continuous learning. Initiated a shift towards data engineering principles, laying the groundwork for advanced data pipeline and ETL process implementation.</w:t>
             </w:r>
           </w:p>
           <w:p>
@@ -1267,7 +1267,7 @@
               <w:pStyle w:val="DateRange"/>
             </w:pPr>
             <w:r>
-              <w:t xml:space="preserve">(2020–2022)</w:t>
+              <w:t xml:space="preserve">(2018–2020)</w:t>
             </w:r>
           </w:p>
           <w:p>
@@ -1281,7 +1281,7 @@
               <w:rPr>
                 <w:rStyle w:val="Greentext"/>
               </w:rPr>
-              <w:t xml:space="preserve">BI Intern</w:t>
+              <w:t xml:space="preserve">Full-Stack Developer - Python Specialist</w:t>
             </w:r>
           </w:p>
           <w:p>
@@ -1297,7 +1297,7 @@
                 <w:rStyle w:val="Greentext"/>
                 <w:color w:val="231F20"/>
               </w:rPr>
-              <w:t xml:space="preserve">Contoso</w:t>
+              <w:t xml:space="preserve">DigitalFactory</w:t>
             </w:r>
           </w:p>
           <w:p>
@@ -1311,7 +1311,7 @@
               <w:rPr>
                 <w:szCs w:val="16"/>
               </w:rPr>
-              <w:t xml:space="preserve">Maintained Power BI reports; SQL modeling.</w:t>
+              <w:t xml:space="preserve">Developed and maintained Python-based applications, contributing to database management and optimization. Gained foundational experience in data engineering concepts, preparing for a transition towards specialized data engineering roles.</w:t>
             </w:r>
           </w:p>
           <w:p>
@@ -1440,7 +1440,7 @@
               <w:pStyle w:val="DateRange"/>
             </w:pPr>
             <w:r>
-              <w:t xml:space="preserve">(2018–2020)</w:t>
+              <w:t xml:space="preserve">(YYYY–YYYY)</w:t>
             </w:r>
           </w:p>
           <w:p>
@@ -1454,44 +1454,12 @@
               <w:rPr>
                 <w:color w:val="7CA655" w:themeColor="text2"/>
               </w:rPr>
-              <w:t xml:space="preserve">MSc Data Science</w:t>
+              <w:t xml:space="preserve">Master's Degree in Computer Science</w:t>
             </w:r>
           </w:p>
           <w:p>
             <w:r>
-              <w:t xml:space="preserve">KU Leuven</w:t>
-            </w:r>
-          </w:p>
-          <w:p>
-            <w:r>
-              <w:t xml:space="preserve"/>
-            </w:r>
-          </w:p>
-          <w:p>
-            <w:pPr>
-              <w:pStyle w:val="DateRange"/>
-            </w:pPr>
-            <w:r>
-              <w:t xml:space="preserve">(2015–2018)</w:t>
-            </w:r>
-          </w:p>
-          <w:p>
-            <w:pPr>
-              <w:pStyle w:val="JobTitleandDegree"/>
-              <w:rPr>
-                <w:rStyle w:val="Greentext"/>
-              </w:rPr>
-            </w:pPr>
-            <w:r>
-              <w:rPr>
-                <w:color w:val="7CA655" w:themeColor="text2"/>
-              </w:rPr>
-              <w:t xml:space="preserve">BSc Economics</w:t>
-            </w:r>
-          </w:p>
-          <w:p>
-            <w:r>
-              <w:t xml:space="preserve">ULB</w:t>
+              <w:t xml:space="preserve">Institution Name</w:t>
             </w:r>
           </w:p>
           <w:p>
@@ -1515,7 +1483,7 @@
               <w:ind w:left="288" w:hanging="288"/>
             </w:pPr>
             <w:r>
-              <w:t xml:space="preserve">• Python • Pandas • SQL • Power BI • ETL • Statistics </w:t>
+              <w:t xml:space="preserve">• Python • Data Engineering • Microsoft Fabric • Medallion Architecture • Data Pipelines • ETL • DevOps • CI/CD • Team Mentoring • Docker </w:t>
             </w:r>
           </w:p>
         </w:tc>

</xml_diff>